<commit_message>
skrev i projektplanen och logbooken
</commit_message>
<xml_diff>
--- a/HockeyManager/Extra/projektplan-mall.docx
+++ b/HockeyManager/Extra/projektplan-mall.docx
@@ -215,6 +215,29 @@
           <w:rFonts w:asciiTheme="majorHAnsi" w:hAnsiTheme="majorHAnsi"/>
           <w:sz w:val="22"/>
         </w:rPr>
+        <w:t xml:space="preserve"> (</w:t>
+      </w:r>
+      <w:proofErr w:type="spellStart"/>
+      <w:r>
+        <w:rPr>
+          <w:rFonts w:asciiTheme="majorHAnsi" w:hAnsiTheme="majorHAnsi"/>
+          <w:sz w:val="22"/>
+        </w:rPr>
+        <w:t>HockeyManager</w:t>
+      </w:r>
+      <w:proofErr w:type="spellEnd"/>
+      <w:r>
+        <w:rPr>
+          <w:rFonts w:asciiTheme="majorHAnsi" w:hAnsiTheme="majorHAnsi"/>
+          <w:sz w:val="22"/>
+        </w:rPr>
+        <w:t>)</w:t>
+      </w:r>
+      <w:r>
+        <w:rPr>
+          <w:rFonts w:asciiTheme="majorHAnsi" w:hAnsiTheme="majorHAnsi"/>
+          <w:sz w:val="22"/>
+        </w:rPr>
         <w:tab/>
       </w:r>
       <w:r>
@@ -362,7 +385,7 @@
           <w:r>
             <w:fldChar w:fldCharType="separate"/>
           </w:r>
-          <w:hyperlink w:anchor="_Toc7070555" w:history="1">
+          <w:hyperlink w:anchor="_Toc130905358" w:history="1">
             <w:r>
               <w:rPr>
                 <w:rStyle w:val="Hyperlnk"/>
@@ -384,21 +407,7 @@
                 <w:rStyle w:val="Hyperlnk"/>
                 <w:noProof/>
               </w:rPr>
-              <w:t>In</w:t>
-            </w:r>
-            <w:r>
-              <w:rPr>
-                <w:rStyle w:val="Hyperlnk"/>
-                <w:noProof/>
-              </w:rPr>
-              <w:t>l</w:t>
-            </w:r>
-            <w:r>
-              <w:rPr>
-                <w:rStyle w:val="Hyperlnk"/>
-                <w:noProof/>
-              </w:rPr>
-              <w:t>edning</w:t>
+              <w:t>Inledning</w:t>
             </w:r>
             <w:r>
               <w:rPr>
@@ -419,7 +428,7 @@
                 <w:noProof/>
                 <w:webHidden/>
               </w:rPr>
-              <w:instrText xml:space="preserve"> PAGEREF _Toc7070555 \h </w:instrText>
+              <w:instrText xml:space="preserve"> PAGEREF _Toc130905358 \h </w:instrText>
             </w:r>
             <w:r>
               <w:rPr>
@@ -464,7 +473,7 @@
               <w:lang w:eastAsia="sv-SE"/>
             </w:rPr>
           </w:pPr>
-          <w:hyperlink w:anchor="_Toc7070556" w:history="1">
+          <w:hyperlink w:anchor="_Toc130905359" w:history="1">
             <w:r>
               <w:rPr>
                 <w:rStyle w:val="Hyperlnk"/>
@@ -507,7 +516,7 @@
                 <w:noProof/>
                 <w:webHidden/>
               </w:rPr>
-              <w:instrText xml:space="preserve"> PAGEREF _Toc7070556 \h </w:instrText>
+              <w:instrText xml:space="preserve"> PAGEREF _Toc130905359 \h </w:instrText>
             </w:r>
             <w:r>
               <w:rPr>
@@ -528,90 +537,6 @@
                 <w:webHidden/>
               </w:rPr>
               <w:t>1</w:t>
-            </w:r>
-            <w:r>
-              <w:rPr>
-                <w:noProof/>
-                <w:webHidden/>
-              </w:rPr>
-              <w:fldChar w:fldCharType="end"/>
-            </w:r>
-          </w:hyperlink>
-        </w:p>
-        <w:p>
-          <w:pPr>
-            <w:pStyle w:val="Innehll1"/>
-            <w:rPr>
-              <w:rFonts w:eastAsiaTheme="minorEastAsia"/>
-              <w:noProof/>
-              <w:sz w:val="22"/>
-              <w:lang w:eastAsia="sv-SE"/>
-            </w:rPr>
-          </w:pPr>
-          <w:hyperlink w:anchor="_Toc7070557" w:history="1">
-            <w:r>
-              <w:rPr>
-                <w:rStyle w:val="Hyperlnk"/>
-                <w:noProof/>
-              </w:rPr>
-              <w:t>2</w:t>
-            </w:r>
-            <w:r>
-              <w:rPr>
-                <w:rFonts w:eastAsiaTheme="minorEastAsia"/>
-                <w:noProof/>
-                <w:sz w:val="22"/>
-                <w:lang w:eastAsia="sv-SE"/>
-              </w:rPr>
-              <w:tab/>
-            </w:r>
-            <w:r>
-              <w:rPr>
-                <w:rStyle w:val="Hyperlnk"/>
-                <w:noProof/>
-              </w:rPr>
-              <w:t>Metoder och verktyg</w:t>
-            </w:r>
-            <w:r>
-              <w:rPr>
-                <w:noProof/>
-                <w:webHidden/>
-              </w:rPr>
-              <w:tab/>
-            </w:r>
-            <w:r>
-              <w:rPr>
-                <w:noProof/>
-                <w:webHidden/>
-              </w:rPr>
-              <w:fldChar w:fldCharType="begin"/>
-            </w:r>
-            <w:r>
-              <w:rPr>
-                <w:noProof/>
-                <w:webHidden/>
-              </w:rPr>
-              <w:instrText xml:space="preserve"> PAGEREF _Toc7070557 \h </w:instrText>
-            </w:r>
-            <w:r>
-              <w:rPr>
-                <w:noProof/>
-                <w:webHidden/>
-              </w:rPr>
-            </w:r>
-            <w:r>
-              <w:rPr>
-                <w:noProof/>
-                <w:webHidden/>
-              </w:rPr>
-              <w:fldChar w:fldCharType="separate"/>
-            </w:r>
-            <w:r>
-              <w:rPr>
-                <w:noProof/>
-                <w:webHidden/>
-              </w:rPr>
-              <w:t>2</w:t>
             </w:r>
             <w:r>
               <w:rPr>
@@ -636,13 +561,13 @@
               <w:lang w:eastAsia="sv-SE"/>
             </w:rPr>
           </w:pPr>
-          <w:hyperlink w:anchor="_Toc7070558" w:history="1">
+          <w:hyperlink w:anchor="_Toc130905360" w:history="1">
             <w:r>
               <w:rPr>
                 <w:rStyle w:val="Hyperlnk"/>
                 <w:noProof/>
               </w:rPr>
-              <w:t>2.1</w:t>
+              <w:t>1.2</w:t>
             </w:r>
             <w:r>
               <w:rPr>
@@ -658,7 +583,7 @@
                 <w:rStyle w:val="Hyperlnk"/>
                 <w:noProof/>
               </w:rPr>
-              <w:t>Avgränsningar</w:t>
+              <w:t>Spelets uppbyggnad och strukturer</w:t>
             </w:r>
             <w:r>
               <w:rPr>
@@ -679,7 +604,91 @@
                 <w:noProof/>
                 <w:webHidden/>
               </w:rPr>
-              <w:instrText xml:space="preserve"> PAGEREF _Toc7070558 \h </w:instrText>
+              <w:instrText xml:space="preserve"> PAGEREF _Toc130905360 \h </w:instrText>
+            </w:r>
+            <w:r>
+              <w:rPr>
+                <w:noProof/>
+                <w:webHidden/>
+              </w:rPr>
+            </w:r>
+            <w:r>
+              <w:rPr>
+                <w:noProof/>
+                <w:webHidden/>
+              </w:rPr>
+              <w:fldChar w:fldCharType="separate"/>
+            </w:r>
+            <w:r>
+              <w:rPr>
+                <w:noProof/>
+                <w:webHidden/>
+              </w:rPr>
+              <w:t>1</w:t>
+            </w:r>
+            <w:r>
+              <w:rPr>
+                <w:noProof/>
+                <w:webHidden/>
+              </w:rPr>
+              <w:fldChar w:fldCharType="end"/>
+            </w:r>
+          </w:hyperlink>
+        </w:p>
+        <w:p>
+          <w:pPr>
+            <w:pStyle w:val="Innehll1"/>
+            <w:rPr>
+              <w:rFonts w:eastAsiaTheme="minorEastAsia"/>
+              <w:noProof/>
+              <w:sz w:val="22"/>
+              <w:lang w:eastAsia="sv-SE"/>
+            </w:rPr>
+          </w:pPr>
+          <w:hyperlink w:anchor="_Toc130905361" w:history="1">
+            <w:r>
+              <w:rPr>
+                <w:rStyle w:val="Hyperlnk"/>
+                <w:noProof/>
+              </w:rPr>
+              <w:t>2</w:t>
+            </w:r>
+            <w:r>
+              <w:rPr>
+                <w:rFonts w:eastAsiaTheme="minorEastAsia"/>
+                <w:noProof/>
+                <w:sz w:val="22"/>
+                <w:lang w:eastAsia="sv-SE"/>
+              </w:rPr>
+              <w:tab/>
+            </w:r>
+            <w:r>
+              <w:rPr>
+                <w:rStyle w:val="Hyperlnk"/>
+                <w:noProof/>
+              </w:rPr>
+              <w:t>Metoder och verktyg</w:t>
+            </w:r>
+            <w:r>
+              <w:rPr>
+                <w:noProof/>
+                <w:webHidden/>
+              </w:rPr>
+              <w:tab/>
+            </w:r>
+            <w:r>
+              <w:rPr>
+                <w:noProof/>
+                <w:webHidden/>
+              </w:rPr>
+              <w:fldChar w:fldCharType="begin"/>
+            </w:r>
+            <w:r>
+              <w:rPr>
+                <w:noProof/>
+                <w:webHidden/>
+              </w:rPr>
+              <w:instrText xml:space="preserve"> PAGEREF _Toc130905361 \h </w:instrText>
             </w:r>
             <w:r>
               <w:rPr>
@@ -724,13 +733,13 @@
               <w:lang w:eastAsia="sv-SE"/>
             </w:rPr>
           </w:pPr>
-          <w:hyperlink w:anchor="_Toc7070559" w:history="1">
+          <w:hyperlink w:anchor="_Toc130905362" w:history="1">
             <w:r>
               <w:rPr>
                 <w:rStyle w:val="Hyperlnk"/>
                 <w:noProof/>
               </w:rPr>
-              <w:t>2.2</w:t>
+              <w:t>2.1</w:t>
             </w:r>
             <w:r>
               <w:rPr>
@@ -746,6 +755,94 @@
                 <w:rStyle w:val="Hyperlnk"/>
                 <w:noProof/>
               </w:rPr>
+              <w:t>Avgränsningar</w:t>
+            </w:r>
+            <w:r>
+              <w:rPr>
+                <w:noProof/>
+                <w:webHidden/>
+              </w:rPr>
+              <w:tab/>
+            </w:r>
+            <w:r>
+              <w:rPr>
+                <w:noProof/>
+                <w:webHidden/>
+              </w:rPr>
+              <w:fldChar w:fldCharType="begin"/>
+            </w:r>
+            <w:r>
+              <w:rPr>
+                <w:noProof/>
+                <w:webHidden/>
+              </w:rPr>
+              <w:instrText xml:space="preserve"> PAGEREF _Toc130905362 \h </w:instrText>
+            </w:r>
+            <w:r>
+              <w:rPr>
+                <w:noProof/>
+                <w:webHidden/>
+              </w:rPr>
+            </w:r>
+            <w:r>
+              <w:rPr>
+                <w:noProof/>
+                <w:webHidden/>
+              </w:rPr>
+              <w:fldChar w:fldCharType="separate"/>
+            </w:r>
+            <w:r>
+              <w:rPr>
+                <w:noProof/>
+                <w:webHidden/>
+              </w:rPr>
+              <w:t>3</w:t>
+            </w:r>
+            <w:r>
+              <w:rPr>
+                <w:noProof/>
+                <w:webHidden/>
+              </w:rPr>
+              <w:fldChar w:fldCharType="end"/>
+            </w:r>
+          </w:hyperlink>
+        </w:p>
+        <w:p>
+          <w:pPr>
+            <w:pStyle w:val="Innehll2"/>
+            <w:tabs>
+              <w:tab w:val="left" w:pos="880"/>
+              <w:tab w:val="right" w:leader="dot" w:pos="9062"/>
+            </w:tabs>
+            <w:rPr>
+              <w:rFonts w:eastAsiaTheme="minorEastAsia"/>
+              <w:noProof/>
+              <w:sz w:val="22"/>
+              <w:lang w:eastAsia="sv-SE"/>
+            </w:rPr>
+          </w:pPr>
+          <w:hyperlink w:anchor="_Toc130905363" w:history="1">
+            <w:r>
+              <w:rPr>
+                <w:rStyle w:val="Hyperlnk"/>
+                <w:noProof/>
+              </w:rPr>
+              <w:t>2.2</w:t>
+            </w:r>
+            <w:r>
+              <w:rPr>
+                <w:rFonts w:eastAsiaTheme="minorEastAsia"/>
+                <w:noProof/>
+                <w:sz w:val="22"/>
+                <w:lang w:eastAsia="sv-SE"/>
+              </w:rPr>
+              <w:tab/>
+            </w:r>
+            <w:r>
+              <w:rPr>
+                <w:rStyle w:val="Hyperlnk"/>
+                <w:noProof/>
+              </w:rPr>
               <w:t>Potentiella problem</w:t>
             </w:r>
             <w:r>
@@ -767,7 +864,7 @@
                 <w:noProof/>
                 <w:webHidden/>
               </w:rPr>
-              <w:instrText xml:space="preserve"> PAGEREF _Toc7070559 \h </w:instrText>
+              <w:instrText xml:space="preserve"> PAGEREF _Toc130905363 \h </w:instrText>
             </w:r>
             <w:r>
               <w:rPr>
@@ -787,7 +884,7 @@
                 <w:noProof/>
                 <w:webHidden/>
               </w:rPr>
-              <w:t>2</w:t>
+              <w:t>3</w:t>
             </w:r>
             <w:r>
               <w:rPr>
@@ -808,7 +905,7 @@
               <w:lang w:eastAsia="sv-SE"/>
             </w:rPr>
           </w:pPr>
-          <w:hyperlink w:anchor="_Toc7070560" w:history="1">
+          <w:hyperlink w:anchor="_Toc130905364" w:history="1">
             <w:r>
               <w:rPr>
                 <w:rStyle w:val="Hyperlnk"/>
@@ -851,7 +948,7 @@
                 <w:noProof/>
                 <w:webHidden/>
               </w:rPr>
-              <w:instrText xml:space="preserve"> PAGEREF _Toc7070560 \h </w:instrText>
+              <w:instrText xml:space="preserve"> PAGEREF _Toc130905364 \h </w:instrText>
             </w:r>
             <w:r>
               <w:rPr>
@@ -871,7 +968,7 @@
                 <w:noProof/>
                 <w:webHidden/>
               </w:rPr>
-              <w:t>3</w:t>
+              <w:t>4</w:t>
             </w:r>
             <w:r>
               <w:rPr>
@@ -912,7 +1009,7 @@
       <w:pPr>
         <w:pStyle w:val="Rubrik1"/>
       </w:pPr>
-      <w:bookmarkStart w:id="2" w:name="_Toc7070555"/>
+      <w:bookmarkStart w:id="2" w:name="_Toc130905358"/>
       <w:r>
         <w:lastRenderedPageBreak/>
         <w:t>Inledning</w:t>
@@ -951,7 +1048,7 @@
         <w:t>fler spelpengar</w:t>
       </w:r>
       <w:r>
-        <w:t xml:space="preserve"> och spelare. </w:t>
+        <w:t xml:space="preserve"> och spelare.</w:t>
       </w:r>
     </w:p>
     <w:p/>
@@ -959,7 +1056,7 @@
       <w:pPr>
         <w:pStyle w:val="Rubrik2"/>
       </w:pPr>
-      <w:bookmarkStart w:id="4" w:name="_Toc7070556"/>
+      <w:bookmarkStart w:id="4" w:name="_Toc130905359"/>
       <w:r>
         <w:t>S</w:t>
       </w:r>
@@ -987,13 +1084,38 @@
       <w:r>
         <w:t xml:space="preserve">Syftet med detta projekt är att göra ett Fantasy </w:t>
       </w:r>
-      <w:proofErr w:type="gramStart"/>
-      <w:r>
-        <w:t>Hockey spel</w:t>
-      </w:r>
-      <w:proofErr w:type="gramEnd"/>
-      <w:r>
-        <w:t xml:space="preserve"> för folk som älskar hockey och vill ha chansen att äga sitt eget lag och sina favorit spelare.</w:t>
+      <w:r>
+        <w:t>Hockeyspel</w:t>
+      </w:r>
+      <w:r>
+        <w:t xml:space="preserve"> för folk som älskar hockey och vill ha chansen att äga sitt eget lag och sina </w:t>
+      </w:r>
+      <w:r>
+        <w:t>favoritspelare</w:t>
+      </w:r>
+      <w:r>
+        <w:t>.</w:t>
+      </w:r>
+      <w:r>
+        <w:t xml:space="preserve"> Det finns också chans att tjäna pengar genom att låta spelare köpa spelpengar som kan användas för att både köpa spelare och träna redan ägda spelare.</w:t>
+      </w:r>
+    </w:p>
+    <w:p>
+      <w:pPr>
+        <w:pStyle w:val="Rubrik2"/>
+      </w:pPr>
+      <w:bookmarkStart w:id="5" w:name="_Toc130905360"/>
+      <w:r>
+        <w:t>Spelets uppbyggnad och strukturer</w:t>
+      </w:r>
+      <w:bookmarkEnd w:id="5"/>
+      <w:r>
+        <w:t xml:space="preserve"> </w:t>
+      </w:r>
+    </w:p>
+    <w:p>
+      <w:r>
+        <w:t>Man kommer kunna skapa ett lag när man registrerar sig genom att ge ett namn och skapa en loga till laget. Spelet kommer funka genom att använda sig av slumpgenerator för att simulera fram resultatet av matchen. Laget med mer Power kommer ha bättre förutsättningar i slumpgeneratorn.</w:t>
       </w:r>
     </w:p>
     <w:p>
@@ -1006,7 +1128,7 @@
           <w:szCs w:val="32"/>
         </w:rPr>
       </w:pPr>
-      <w:bookmarkStart w:id="5" w:name="_Toc345321899"/>
+      <w:bookmarkStart w:id="6" w:name="_Toc345321899"/>
       <w:r>
         <w:br w:type="page"/>
       </w:r>
@@ -1015,25 +1137,17 @@
       <w:pPr>
         <w:pStyle w:val="Rubrik1"/>
       </w:pPr>
-      <w:bookmarkStart w:id="6" w:name="_Toc7070557"/>
-      <w:bookmarkEnd w:id="5"/>
+      <w:bookmarkStart w:id="7" w:name="_Toc130905361"/>
+      <w:bookmarkEnd w:id="6"/>
       <w:r>
         <w:lastRenderedPageBreak/>
         <w:t>Metoder och verktyg</w:t>
       </w:r>
-      <w:bookmarkEnd w:id="6"/>
-    </w:p>
-    <w:p>
-      <w:r>
-        <w:t xml:space="preserve">Beskriv så detaljerat som möjligt vad du planerar att göra och hur du tänker gå </w:t>
-      </w:r>
-      <w:proofErr w:type="gramStart"/>
-      <w:r>
-        <w:t>tillväga</w:t>
-      </w:r>
-      <w:proofErr w:type="gramEnd"/>
-      <w:r>
-        <w:t>. Försök att få med</w:t>
+      <w:bookmarkEnd w:id="7"/>
+    </w:p>
+    <w:p>
+      <w:r>
+        <w:t>Beskriv så detaljerat som möjligt vad du planerar att göra och hur du tänker gå tillväga. Försök att få med</w:t>
       </w:r>
     </w:p>
     <w:p>
@@ -1149,15 +1263,7 @@
       </w:r>
       <w:proofErr w:type="spellEnd"/>
       <w:r>
-        <w:t xml:space="preserve"> </w:t>
-      </w:r>
-      <w:proofErr w:type="gramStart"/>
-      <w:r>
-        <w:t>t.ex.</w:t>
-      </w:r>
-      <w:proofErr w:type="gramEnd"/>
-      <w:r>
-        <w:t>)</w:t>
+        <w:t xml:space="preserve"> t.ex.)</w:t>
       </w:r>
     </w:p>
     <w:p>
@@ -1177,38 +1283,556 @@
         <w:t>Beskriv detaljerat vad du tänker göra. Andra skall av din beskrivning förstå precis vad du tänker göra. Var konkret, inte generell eller svävande. Detta avsnitt är viktigare än man tror! Man kan också under metodrubriken passa på att kritisera och värdera källorna som man tänker använda sig av och motivera varför.</w:t>
       </w:r>
     </w:p>
+    <w:p/>
+    <w:p>
+      <w:r>
+        <w:t xml:space="preserve">Jag tänker göra en hemsida där man får skapa sitt eget hockeylag och köpa och sälja spelare. Jag tänker spara alla spelas data och lagets data i en </w:t>
+      </w:r>
+      <w:r>
+        <w:t>databas</w:t>
+      </w:r>
+      <w:r>
+        <w:t xml:space="preserve"> och kalla efter data när det behövs. Jag ska använda mig av</w:t>
+      </w:r>
+      <w:r>
+        <w:t>:</w:t>
+      </w:r>
+    </w:p>
+    <w:p>
+      <w:pPr>
+        <w:rPr>
+          <w:b/>
+          <w:bCs/>
+          <w:sz w:val="32"/>
+          <w:szCs w:val="28"/>
+          <w:u w:val="single"/>
+        </w:rPr>
+      </w:pPr>
+      <w:r>
+        <w:rPr>
+          <w:b/>
+          <w:bCs/>
+          <w:sz w:val="32"/>
+          <w:szCs w:val="28"/>
+          <w:u w:val="single"/>
+        </w:rPr>
+        <w:t>Tekniker</w:t>
+      </w:r>
+      <w:r>
+        <w:rPr>
+          <w:b/>
+          <w:bCs/>
+          <w:sz w:val="32"/>
+          <w:szCs w:val="28"/>
+          <w:u w:val="single"/>
+        </w:rPr>
+        <w:t>:</w:t>
+      </w:r>
+    </w:p>
+    <w:p>
+      <w:pPr>
+        <w:pStyle w:val="Liststycke"/>
+        <w:numPr>
+          <w:ilvl w:val="0"/>
+          <w:numId w:val="12"/>
+        </w:numPr>
+      </w:pPr>
+      <w:r>
+        <w:t xml:space="preserve">HTML </w:t>
+      </w:r>
+    </w:p>
+    <w:p>
+      <w:pPr>
+        <w:pStyle w:val="Liststycke"/>
+        <w:numPr>
+          <w:ilvl w:val="0"/>
+          <w:numId w:val="12"/>
+        </w:numPr>
+      </w:pPr>
+      <w:r>
+        <w:t>CSS</w:t>
+      </w:r>
+    </w:p>
+    <w:p>
+      <w:pPr>
+        <w:pStyle w:val="Liststycke"/>
+        <w:numPr>
+          <w:ilvl w:val="0"/>
+          <w:numId w:val="12"/>
+        </w:numPr>
+      </w:pPr>
+      <w:r>
+        <w:t>JavaScript</w:t>
+      </w:r>
+    </w:p>
+    <w:p>
+      <w:pPr>
+        <w:pStyle w:val="Liststycke"/>
+        <w:numPr>
+          <w:ilvl w:val="0"/>
+          <w:numId w:val="12"/>
+        </w:numPr>
+      </w:pPr>
+      <w:r>
+        <w:t>C#</w:t>
+      </w:r>
+    </w:p>
+    <w:p>
+      <w:pPr>
+        <w:pStyle w:val="Liststycke"/>
+        <w:numPr>
+          <w:ilvl w:val="0"/>
+          <w:numId w:val="12"/>
+        </w:numPr>
+      </w:pPr>
+      <w:r>
+        <w:t xml:space="preserve">ASP.NET </w:t>
+      </w:r>
+    </w:p>
+    <w:p>
+      <w:pPr>
+        <w:pStyle w:val="Liststycke"/>
+        <w:numPr>
+          <w:ilvl w:val="0"/>
+          <w:numId w:val="12"/>
+        </w:numPr>
+      </w:pPr>
+      <w:r>
+        <w:t xml:space="preserve">SQL </w:t>
+      </w:r>
+      <w:r>
+        <w:t>kod (för att använda databasen)</w:t>
+      </w:r>
+    </w:p>
+    <w:p>
+      <w:pPr>
+        <w:rPr>
+          <w:b/>
+          <w:bCs/>
+          <w:sz w:val="32"/>
+          <w:szCs w:val="28"/>
+          <w:u w:val="single"/>
+        </w:rPr>
+      </w:pPr>
+      <w:r>
+        <w:rPr>
+          <w:b/>
+          <w:bCs/>
+          <w:sz w:val="32"/>
+          <w:szCs w:val="28"/>
+          <w:u w:val="single"/>
+        </w:rPr>
+        <w:t>Bibliotek/ramverk</w:t>
+      </w:r>
+      <w:r>
+        <w:rPr>
+          <w:b/>
+          <w:bCs/>
+          <w:sz w:val="32"/>
+          <w:szCs w:val="28"/>
+          <w:u w:val="single"/>
+        </w:rPr>
+        <w:t>:</w:t>
+      </w:r>
+    </w:p>
+    <w:p>
+      <w:pPr>
+        <w:pStyle w:val="Liststycke"/>
+        <w:numPr>
+          <w:ilvl w:val="0"/>
+          <w:numId w:val="12"/>
+        </w:numPr>
+      </w:pPr>
+      <w:proofErr w:type="spellStart"/>
+      <w:r>
+        <w:t>JQuery</w:t>
+      </w:r>
+      <w:proofErr w:type="spellEnd"/>
+      <w:r>
+        <w:t xml:space="preserve"> (JavaScript bibliotek)</w:t>
+      </w:r>
+    </w:p>
+    <w:p>
+      <w:pPr>
+        <w:pStyle w:val="Liststycke"/>
+        <w:numPr>
+          <w:ilvl w:val="0"/>
+          <w:numId w:val="12"/>
+        </w:numPr>
+      </w:pPr>
+      <w:r>
+        <w:t>Chart.js (för grafer)</w:t>
+      </w:r>
+    </w:p>
+    <w:p>
+      <w:pPr>
+        <w:rPr>
+          <w:b/>
+          <w:bCs/>
+          <w:sz w:val="32"/>
+          <w:szCs w:val="28"/>
+          <w:u w:val="single"/>
+        </w:rPr>
+      </w:pPr>
+      <w:r>
+        <w:rPr>
+          <w:b/>
+          <w:bCs/>
+          <w:sz w:val="32"/>
+          <w:szCs w:val="28"/>
+          <w:u w:val="single"/>
+        </w:rPr>
+        <w:t>Programvaror</w:t>
+      </w:r>
+      <w:r>
+        <w:rPr>
+          <w:b/>
+          <w:bCs/>
+          <w:sz w:val="32"/>
+          <w:szCs w:val="28"/>
+          <w:u w:val="single"/>
+        </w:rPr>
+        <w:t>:</w:t>
+      </w:r>
+    </w:p>
+    <w:p>
+      <w:pPr>
+        <w:pStyle w:val="Liststycke"/>
+        <w:numPr>
+          <w:ilvl w:val="0"/>
+          <w:numId w:val="12"/>
+        </w:numPr>
+      </w:pPr>
+      <w:r>
+        <w:t>Photoshop (för bakgrunder mm)</w:t>
+      </w:r>
+    </w:p>
+    <w:p>
+      <w:pPr>
+        <w:pStyle w:val="Liststycke"/>
+        <w:numPr>
+          <w:ilvl w:val="0"/>
+          <w:numId w:val="12"/>
+        </w:numPr>
+      </w:pPr>
+      <w:proofErr w:type="spellStart"/>
+      <w:r>
+        <w:t>Illustrator</w:t>
+      </w:r>
+      <w:proofErr w:type="spellEnd"/>
+      <w:r>
+        <w:t xml:space="preserve"> (för</w:t>
+      </w:r>
+      <w:r>
+        <w:t xml:space="preserve"> att designa en</w:t>
+      </w:r>
+      <w:r>
+        <w:t xml:space="preserve"> loga)</w:t>
+      </w:r>
+    </w:p>
+    <w:p>
+      <w:pPr>
+        <w:rPr>
+          <w:b/>
+          <w:bCs/>
+          <w:sz w:val="32"/>
+          <w:szCs w:val="28"/>
+          <w:u w:val="single"/>
+        </w:rPr>
+      </w:pPr>
+      <w:r>
+        <w:rPr>
+          <w:b/>
+          <w:bCs/>
+          <w:sz w:val="32"/>
+          <w:szCs w:val="28"/>
+          <w:u w:val="single"/>
+        </w:rPr>
+        <w:t>Verktyg</w:t>
+      </w:r>
+      <w:r>
+        <w:rPr>
+          <w:b/>
+          <w:bCs/>
+          <w:sz w:val="32"/>
+          <w:szCs w:val="28"/>
+          <w:u w:val="single"/>
+        </w:rPr>
+        <w:t>:</w:t>
+      </w:r>
+    </w:p>
+    <w:p>
+      <w:pPr>
+        <w:pStyle w:val="Liststycke"/>
+        <w:numPr>
+          <w:ilvl w:val="0"/>
+          <w:numId w:val="12"/>
+        </w:numPr>
+      </w:pPr>
+      <w:proofErr w:type="spellStart"/>
+      <w:r>
+        <w:t>Minifier</w:t>
+      </w:r>
+      <w:proofErr w:type="spellEnd"/>
+      <w:r>
+        <w:t xml:space="preserve"> (minska filstorleken på hemsidan)</w:t>
+      </w:r>
+    </w:p>
+    <w:p>
+      <w:pPr>
+        <w:rPr>
+          <w:b/>
+          <w:bCs/>
+          <w:sz w:val="32"/>
+          <w:szCs w:val="28"/>
+          <w:u w:val="single"/>
+        </w:rPr>
+      </w:pPr>
+      <w:r>
+        <w:rPr>
+          <w:b/>
+          <w:bCs/>
+          <w:sz w:val="32"/>
+          <w:szCs w:val="28"/>
+          <w:u w:val="single"/>
+        </w:rPr>
+        <w:t>Onlineresurser</w:t>
+      </w:r>
+      <w:r>
+        <w:rPr>
+          <w:b/>
+          <w:bCs/>
+          <w:sz w:val="32"/>
+          <w:szCs w:val="28"/>
+          <w:u w:val="single"/>
+        </w:rPr>
+        <w:t>:</w:t>
+      </w:r>
+    </w:p>
+    <w:p>
+      <w:pPr>
+        <w:pStyle w:val="Liststycke"/>
+        <w:numPr>
+          <w:ilvl w:val="0"/>
+          <w:numId w:val="12"/>
+        </w:numPr>
+      </w:pPr>
+      <w:proofErr w:type="spellStart"/>
+      <w:r>
+        <w:t>Figma</w:t>
+      </w:r>
+      <w:proofErr w:type="spellEnd"/>
+      <w:r>
+        <w:t xml:space="preserve"> (</w:t>
+      </w:r>
+      <w:proofErr w:type="spellStart"/>
+      <w:r>
+        <w:t>wireframe</w:t>
+      </w:r>
+      <w:proofErr w:type="spellEnd"/>
+      <w:r>
+        <w:t xml:space="preserve"> för hur sidan ska se ut</w:t>
+      </w:r>
+      <w:r>
+        <w:t>)</w:t>
+      </w:r>
+    </w:p>
+    <w:p>
+      <w:pPr>
+        <w:pStyle w:val="Liststycke"/>
+        <w:numPr>
+          <w:ilvl w:val="0"/>
+          <w:numId w:val="12"/>
+        </w:numPr>
+      </w:pPr>
+      <w:proofErr w:type="spellStart"/>
+      <w:r>
+        <w:t>Wikipedia</w:t>
+      </w:r>
+      <w:proofErr w:type="spellEnd"/>
+      <w:r>
+        <w:t xml:space="preserve"> (för information om spelare)</w:t>
+      </w:r>
+    </w:p>
+    <w:p>
+      <w:pPr>
+        <w:pStyle w:val="Liststycke"/>
+        <w:numPr>
+          <w:ilvl w:val="0"/>
+          <w:numId w:val="12"/>
+        </w:numPr>
+      </w:pPr>
+      <w:proofErr w:type="spellStart"/>
+      <w:r>
+        <w:t>Github</w:t>
+      </w:r>
+      <w:proofErr w:type="spellEnd"/>
+      <w:r>
+        <w:t xml:space="preserve"> (för att spara filer)</w:t>
+      </w:r>
+    </w:p>
+    <w:p>
+      <w:pPr>
+        <w:pStyle w:val="Liststycke"/>
+        <w:numPr>
+          <w:ilvl w:val="0"/>
+          <w:numId w:val="12"/>
+        </w:numPr>
+      </w:pPr>
+      <w:r>
+        <w:lastRenderedPageBreak/>
+        <w:t xml:space="preserve">Google forms (för att fråga </w:t>
+      </w:r>
+      <w:r>
+        <w:t xml:space="preserve">min </w:t>
+      </w:r>
+      <w:r>
+        <w:t>målgrupp frågor</w:t>
+      </w:r>
+      <w:r>
+        <w:t xml:space="preserve"> om hemsidan)</w:t>
+      </w:r>
+    </w:p>
+    <w:p>
+      <w:pPr>
+        <w:ind w:left="360"/>
+      </w:pPr>
+      <w:r>
+        <w:t xml:space="preserve">för att bygga upp min hemsida. Jag tänker använda mig av ramverket </w:t>
+      </w:r>
+      <w:proofErr w:type="spellStart"/>
+      <w:r>
+        <w:t>jQuery</w:t>
+      </w:r>
+      <w:proofErr w:type="spellEnd"/>
+      <w:r>
+        <w:t xml:space="preserve"> för att göra uppbyggnaden av hemsidan bättre och enklare </w:t>
+      </w:r>
+      <w:r>
+        <w:t xml:space="preserve">och Chart.js </w:t>
+      </w:r>
+      <w:r>
+        <w:t xml:space="preserve">för att få in snygga grafer. För min databas av över 1000 spelare har jag tagit information ifrån </w:t>
+      </w:r>
+      <w:proofErr w:type="spellStart"/>
+      <w:r>
+        <w:t>W</w:t>
+      </w:r>
+      <w:r>
+        <w:t>ikipedia</w:t>
+      </w:r>
+      <w:proofErr w:type="spellEnd"/>
+      <w:r>
+        <w:t xml:space="preserve"> genom att kolla alla spelare som inom säsong 22–23 spelade inom SHL och NHL vilket betyder att jag använder mig av riktiga spelare så att användaren kan samla på sina favoritspelare. För själva spelet kommer jag använda mig av slump i JavaScript för att simulera en </w:t>
+      </w:r>
+      <w:r>
+        <w:t>hockeymatch</w:t>
+      </w:r>
+      <w:r>
+        <w:t xml:space="preserve">. </w:t>
+      </w:r>
+      <w:r>
+        <w:t>Jag kommer fråga användaren för deras mailadress när dom skapar kontot. Den kan användas om användaren har glömt sitt lösenord för verifiera att användaren är vem dom säger att dom är. Om jag fastnar kommer jag använda mig av:</w:t>
+      </w:r>
+    </w:p>
+    <w:p>
+      <w:pPr>
+        <w:pStyle w:val="Liststycke"/>
+        <w:numPr>
+          <w:ilvl w:val="0"/>
+          <w:numId w:val="12"/>
+        </w:numPr>
+      </w:pPr>
+      <w:r>
+        <w:t>W3Schools</w:t>
+      </w:r>
+    </w:p>
+    <w:p>
+      <w:pPr>
+        <w:pStyle w:val="Liststycke"/>
+        <w:numPr>
+          <w:ilvl w:val="0"/>
+          <w:numId w:val="12"/>
+        </w:numPr>
+      </w:pPr>
+      <w:proofErr w:type="spellStart"/>
+      <w:r>
+        <w:t>ChatGPT</w:t>
+      </w:r>
+      <w:proofErr w:type="spellEnd"/>
+    </w:p>
+    <w:p>
+      <w:pPr>
+        <w:pStyle w:val="Liststycke"/>
+        <w:numPr>
+          <w:ilvl w:val="0"/>
+          <w:numId w:val="12"/>
+        </w:numPr>
+      </w:pPr>
+      <w:proofErr w:type="spellStart"/>
+      <w:r>
+        <w:t>StackOverflow</w:t>
+      </w:r>
+      <w:proofErr w:type="spellEnd"/>
+    </w:p>
+    <w:p>
+      <w:pPr>
+        <w:pStyle w:val="Liststycke"/>
+        <w:numPr>
+          <w:ilvl w:val="0"/>
+          <w:numId w:val="12"/>
+        </w:numPr>
+      </w:pPr>
+      <w:r>
+        <w:t>Microsoft dokumentation</w:t>
+      </w:r>
+    </w:p>
+    <w:p>
+      <w:pPr>
+        <w:pStyle w:val="Liststycke"/>
+        <w:numPr>
+          <w:ilvl w:val="0"/>
+          <w:numId w:val="12"/>
+        </w:numPr>
+      </w:pPr>
+      <w:r>
+        <w:t>Youtube</w:t>
+      </w:r>
+    </w:p>
+    <w:p/>
     <w:p>
       <w:pPr>
         <w:pStyle w:val="Rubrik2"/>
       </w:pPr>
-      <w:bookmarkStart w:id="7" w:name="_Toc7070558"/>
+      <w:bookmarkStart w:id="8" w:name="_Toc130905362"/>
       <w:r>
         <w:t>Avgränsningar</w:t>
       </w:r>
-      <w:bookmarkEnd w:id="7"/>
-    </w:p>
-    <w:p>
-      <w:r>
-        <w:t xml:space="preserve">En kort rubrik som förtydligar vad projektet inte skall innehålla eller leverera. Denna rubrik kan vara bra så att det inte blir några missförstånd mellan utvecklare och beställare. Det skulle </w:t>
-      </w:r>
-      <w:proofErr w:type="gramStart"/>
-      <w:r>
-        <w:t>t.ex.</w:t>
-      </w:r>
-      <w:proofErr w:type="gramEnd"/>
-      <w:r>
-        <w:t xml:space="preserve"> kunna handla om att ”I projektet ingår inte publicering av webbsida på en server och inte heller tillhandahållande av domän”. I fallet med er som inte läser Webbserverprogrammering 1 skulle man kunna ha något i stil med ”Formuläret som ska finnas på kontaktsidan kommer bara utvecklas på klientsidan och data som skickas kommer alltså inte att behandlas på något sätt”.</w:t>
-      </w:r>
-    </w:p>
+      <w:bookmarkEnd w:id="8"/>
+    </w:p>
+    <w:p>
+      <w:r>
+        <w:t>En kort rubrik som förtydligar vad projektet inte skall innehålla eller leverera. Denna rubrik kan vara bra så att det inte blir några missförstånd mellan utvecklare och beställare. Det skulle t.ex. kunna handla om att ”I projektet ingår inte publicering av webbsida på en server och inte heller tillhandahållande av domän”. I fallet med er som inte läser Webbserverprogrammering 1 skulle man kunna ha något i stil med ”Formuläret som ska finnas på kontaktsidan kommer bara utvecklas på klientsidan och data som skickas kommer alltså inte att behandlas på något sätt”.</w:t>
+      </w:r>
+    </w:p>
+    <w:p>
+      <w:r>
+        <w:t xml:space="preserve">I projektet kommer </w:t>
+      </w:r>
+      <w:r>
+        <w:t>man inte kunna spendera riktiga pengar då jag inte har något sätt att hantera betalningar eller hantera så sensitiv information som bankuppgifter. Projektet kommer inte hantera annan sensitiv information som Namn, Adress eller Ålder.</w:t>
+      </w:r>
+    </w:p>
+    <w:p/>
     <w:p>
       <w:pPr>
         <w:pStyle w:val="Rubrik2"/>
       </w:pPr>
-      <w:bookmarkStart w:id="8" w:name="_Toc7070559"/>
+      <w:bookmarkStart w:id="9" w:name="_Toc130905363"/>
       <w:r>
         <w:t>Potentiella problem</w:t>
       </w:r>
-      <w:bookmarkEnd w:id="8"/>
+      <w:bookmarkEnd w:id="9"/>
     </w:p>
     <w:p>
       <w:r>
@@ -1221,6 +1845,17 @@
     <w:p>
       <w:r>
         <w:t>Om ett problem uppstår har du en plan för hur du kan prioritera om eller kanske en alternativ lösning?</w:t>
+      </w:r>
+    </w:p>
+    <w:p>
+      <w:r>
+        <w:t xml:space="preserve">Potentiella problem kan vara att matcher inte funkar då bugar kan komma fram i koden. </w:t>
+      </w:r>
+      <w:r>
+        <w:t xml:space="preserve">Att jag inte har tid att bli färdig med det jag vill. </w:t>
+      </w:r>
+      <w:r>
+        <w:t xml:space="preserve"> </w:t>
       </w:r>
     </w:p>
     <w:p>
@@ -1233,7 +1868,7 @@
           <w:szCs w:val="32"/>
         </w:rPr>
       </w:pPr>
-      <w:bookmarkStart w:id="9" w:name="_Toc345321898"/>
+      <w:bookmarkStart w:id="10" w:name="_Toc345321898"/>
       <w:r>
         <w:br w:type="page"/>
       </w:r>
@@ -1242,13 +1877,13 @@
       <w:pPr>
         <w:pStyle w:val="Rubrik1"/>
       </w:pPr>
-      <w:bookmarkStart w:id="10" w:name="_Toc7070560"/>
-      <w:bookmarkEnd w:id="9"/>
+      <w:bookmarkStart w:id="11" w:name="_Toc130905364"/>
+      <w:bookmarkEnd w:id="10"/>
       <w:r>
         <w:lastRenderedPageBreak/>
         <w:t>Tidsplan</w:t>
       </w:r>
-      <w:bookmarkEnd w:id="10"/>
+      <w:bookmarkEnd w:id="11"/>
     </w:p>
     <w:p>
       <w:r>
@@ -1322,7 +1957,11 @@
             <w:cnfStyle w:val="001000000000" w:firstRow="0" w:lastRow="0" w:firstColumn="1" w:lastColumn="0" w:oddVBand="0" w:evenVBand="0" w:oddHBand="0" w:evenHBand="0" w:firstRowFirstColumn="0" w:firstRowLastColumn="0" w:lastRowFirstColumn="0" w:lastRowLastColumn="0"/>
             <w:tcW w:w="1980" w:type="dxa"/>
           </w:tcPr>
-          <w:p/>
+          <w:p>
+            <w:r>
+              <w:t>2/4</w:t>
+            </w:r>
+          </w:p>
         </w:tc>
         <w:tc>
           <w:tcPr>
@@ -1332,6 +1971,9 @@
             <w:pPr>
               <w:cnfStyle w:val="000000100000" w:firstRow="0" w:lastRow="0" w:firstColumn="0" w:lastColumn="0" w:oddVBand="0" w:evenVBand="0" w:oddHBand="1" w:evenHBand="0" w:firstRowFirstColumn="0" w:firstRowLastColumn="0" w:lastRowFirstColumn="0" w:lastRowLastColumn="0"/>
             </w:pPr>
+            <w:r>
+              <w:t>Färdig med projektplan</w:t>
+            </w:r>
           </w:p>
         </w:tc>
         <w:tc>
@@ -1340,8 +1982,266 @@
           </w:tcPr>
           <w:p>
             <w:pPr>
+              <w:jc w:val="left"/>
               <w:cnfStyle w:val="000000100000" w:firstRow="0" w:lastRow="0" w:firstColumn="0" w:lastColumn="0" w:oddVBand="0" w:evenVBand="0" w:oddHBand="1" w:evenHBand="0" w:firstRowFirstColumn="0" w:firstRowLastColumn="0" w:lastRowFirstColumn="0" w:lastRowLastColumn="0"/>
             </w:pPr>
+            <w:r>
+              <w:t>Ska bli färdig och lämna in projektplanen</w:t>
+            </w:r>
+          </w:p>
+        </w:tc>
+      </w:tr>
+      <w:tr>
+        <w:tc>
+          <w:tcPr>
+            <w:cnfStyle w:val="001000000000" w:firstRow="0" w:lastRow="0" w:firstColumn="1" w:lastColumn="0" w:oddVBand="0" w:evenVBand="0" w:oddHBand="0" w:evenHBand="0" w:firstRowFirstColumn="0" w:firstRowLastColumn="0" w:lastRowFirstColumn="0" w:lastRowLastColumn="0"/>
+            <w:tcW w:w="1980" w:type="dxa"/>
+          </w:tcPr>
+          <w:p>
+            <w:r>
+              <w:t>7/4</w:t>
+            </w:r>
+          </w:p>
+        </w:tc>
+        <w:tc>
+          <w:tcPr>
+            <w:tcW w:w="3118" w:type="dxa"/>
+          </w:tcPr>
+          <w:p>
+            <w:pPr>
+              <w:cnfStyle w:val="000000000000" w:firstRow="0" w:lastRow="0" w:firstColumn="0" w:lastColumn="0" w:oddVBand="0" w:evenVBand="0" w:oddHBand="0" w:evenHBand="0" w:firstRowFirstColumn="0" w:firstRowLastColumn="0" w:lastRowFirstColumn="0" w:lastRowLastColumn="0"/>
+            </w:pPr>
+            <w:proofErr w:type="spellStart"/>
+            <w:r>
+              <w:t>Wireframe</w:t>
+            </w:r>
+            <w:proofErr w:type="spellEnd"/>
+          </w:p>
+        </w:tc>
+        <w:tc>
+          <w:tcPr>
+            <w:tcW w:w="3964" w:type="dxa"/>
+          </w:tcPr>
+          <w:p>
+            <w:pPr>
+              <w:jc w:val="left"/>
+              <w:cnfStyle w:val="000000000000" w:firstRow="0" w:lastRow="0" w:firstColumn="0" w:lastColumn="0" w:oddVBand="0" w:evenVBand="0" w:oddHBand="0" w:evenHBand="0" w:firstRowFirstColumn="0" w:firstRowLastColumn="0" w:lastRowFirstColumn="0" w:lastRowLastColumn="0"/>
+            </w:pPr>
+            <w:proofErr w:type="spellStart"/>
+            <w:r>
+              <w:t>Wireframe</w:t>
+            </w:r>
+            <w:proofErr w:type="spellEnd"/>
+            <w:r>
+              <w:t xml:space="preserve"> färdigt</w:t>
+            </w:r>
+          </w:p>
+        </w:tc>
+      </w:tr>
+      <w:tr>
+        <w:trPr>
+          <w:cnfStyle w:val="000000100000" w:firstRow="0" w:lastRow="0" w:firstColumn="0" w:lastColumn="0" w:oddVBand="0" w:evenVBand="0" w:oddHBand="1" w:evenHBand="0" w:firstRowFirstColumn="0" w:firstRowLastColumn="0" w:lastRowFirstColumn="0" w:lastRowLastColumn="0"/>
+        </w:trPr>
+        <w:tc>
+          <w:tcPr>
+            <w:cnfStyle w:val="001000000000" w:firstRow="0" w:lastRow="0" w:firstColumn="1" w:lastColumn="0" w:oddVBand="0" w:evenVBand="0" w:oddHBand="0" w:evenHBand="0" w:firstRowFirstColumn="0" w:firstRowLastColumn="0" w:lastRowFirstColumn="0" w:lastRowLastColumn="0"/>
+            <w:tcW w:w="1980" w:type="dxa"/>
+          </w:tcPr>
+          <w:p>
+            <w:r>
+              <w:t>12/4</w:t>
+            </w:r>
+          </w:p>
+        </w:tc>
+        <w:tc>
+          <w:tcPr>
+            <w:tcW w:w="3118" w:type="dxa"/>
+          </w:tcPr>
+          <w:p>
+            <w:pPr>
+              <w:cnfStyle w:val="000000100000" w:firstRow="0" w:lastRow="0" w:firstColumn="0" w:lastColumn="0" w:oddVBand="0" w:evenVBand="0" w:oddHBand="1" w:evenHBand="0" w:firstRowFirstColumn="0" w:firstRowLastColumn="0" w:lastRowFirstColumn="0" w:lastRowLastColumn="0"/>
+            </w:pPr>
+            <w:r>
+              <w:t>UML</w:t>
+            </w:r>
+          </w:p>
+        </w:tc>
+        <w:tc>
+          <w:tcPr>
+            <w:tcW w:w="3964" w:type="dxa"/>
+          </w:tcPr>
+          <w:p>
+            <w:pPr>
+              <w:jc w:val="left"/>
+              <w:cnfStyle w:val="000000100000" w:firstRow="0" w:lastRow="0" w:firstColumn="0" w:lastColumn="0" w:oddVBand="0" w:evenVBand="0" w:oddHBand="1" w:evenHBand="0" w:firstRowFirstColumn="0" w:firstRowLastColumn="0" w:lastRowFirstColumn="0" w:lastRowLastColumn="0"/>
+            </w:pPr>
+            <w:proofErr w:type="spellStart"/>
+            <w:r>
+              <w:t>Logic</w:t>
+            </w:r>
+            <w:proofErr w:type="spellEnd"/>
+            <w:r>
+              <w:t xml:space="preserve"> schemat färdigt</w:t>
+            </w:r>
+          </w:p>
+        </w:tc>
+      </w:tr>
+      <w:tr>
+        <w:tc>
+          <w:tcPr>
+            <w:cnfStyle w:val="001000000000" w:firstRow="0" w:lastRow="0" w:firstColumn="1" w:lastColumn="0" w:oddVBand="0" w:evenVBand="0" w:oddHBand="0" w:evenHBand="0" w:firstRowFirstColumn="0" w:firstRowLastColumn="0" w:lastRowFirstColumn="0" w:lastRowLastColumn="0"/>
+            <w:tcW w:w="1980" w:type="dxa"/>
+          </w:tcPr>
+          <w:p/>
+        </w:tc>
+        <w:tc>
+          <w:tcPr>
+            <w:tcW w:w="3118" w:type="dxa"/>
+          </w:tcPr>
+          <w:p>
+            <w:pPr>
+              <w:cnfStyle w:val="000000000000" w:firstRow="0" w:lastRow="0" w:firstColumn="0" w:lastColumn="0" w:oddVBand="0" w:evenVBand="0" w:oddHBand="0" w:evenHBand="0" w:firstRowFirstColumn="0" w:firstRowLastColumn="0" w:lastRowFirstColumn="0" w:lastRowLastColumn="0"/>
+            </w:pPr>
+          </w:p>
+        </w:tc>
+        <w:tc>
+          <w:tcPr>
+            <w:tcW w:w="3964" w:type="dxa"/>
+          </w:tcPr>
+          <w:p>
+            <w:pPr>
+              <w:jc w:val="left"/>
+              <w:cnfStyle w:val="000000000000" w:firstRow="0" w:lastRow="0" w:firstColumn="0" w:lastColumn="0" w:oddVBand="0" w:evenVBand="0" w:oddHBand="0" w:evenHBand="0" w:firstRowFirstColumn="0" w:firstRowLastColumn="0" w:lastRowFirstColumn="0" w:lastRowLastColumn="0"/>
+            </w:pPr>
+          </w:p>
+        </w:tc>
+      </w:tr>
+      <w:tr>
+        <w:trPr>
+          <w:cnfStyle w:val="000000100000" w:firstRow="0" w:lastRow="0" w:firstColumn="0" w:lastColumn="0" w:oddVBand="0" w:evenVBand="0" w:oddHBand="1" w:evenHBand="0" w:firstRowFirstColumn="0" w:firstRowLastColumn="0" w:lastRowFirstColumn="0" w:lastRowLastColumn="0"/>
+        </w:trPr>
+        <w:tc>
+          <w:tcPr>
+            <w:cnfStyle w:val="001000000000" w:firstRow="0" w:lastRow="0" w:firstColumn="1" w:lastColumn="0" w:oddVBand="0" w:evenVBand="0" w:oddHBand="0" w:evenHBand="0" w:firstRowFirstColumn="0" w:firstRowLastColumn="0" w:lastRowFirstColumn="0" w:lastRowLastColumn="0"/>
+            <w:tcW w:w="1980" w:type="dxa"/>
+          </w:tcPr>
+          <w:p>
+            <w:r>
+              <w:t>24/4</w:t>
+            </w:r>
+          </w:p>
+        </w:tc>
+        <w:tc>
+          <w:tcPr>
+            <w:tcW w:w="3118" w:type="dxa"/>
+          </w:tcPr>
+          <w:p>
+            <w:pPr>
+              <w:cnfStyle w:val="000000100000" w:firstRow="0" w:lastRow="0" w:firstColumn="0" w:lastColumn="0" w:oddVBand="0" w:evenVBand="0" w:oddHBand="1" w:evenHBand="0" w:firstRowFirstColumn="0" w:firstRowLastColumn="0" w:lastRowFirstColumn="0" w:lastRowLastColumn="0"/>
+            </w:pPr>
+            <w:r>
+              <w:t>Grafisk manual</w:t>
+            </w:r>
+          </w:p>
+        </w:tc>
+        <w:tc>
+          <w:tcPr>
+            <w:tcW w:w="3964" w:type="dxa"/>
+          </w:tcPr>
+          <w:p>
+            <w:pPr>
+              <w:jc w:val="left"/>
+              <w:cnfStyle w:val="000000100000" w:firstRow="0" w:lastRow="0" w:firstColumn="0" w:lastColumn="0" w:oddVBand="0" w:evenVBand="0" w:oddHBand="1" w:evenHBand="0" w:firstRowFirstColumn="0" w:firstRowLastColumn="0" w:lastRowFirstColumn="0" w:lastRowLastColumn="0"/>
+            </w:pPr>
+            <w:r>
+              <w:t>Grafisk manual</w:t>
+            </w:r>
+          </w:p>
+        </w:tc>
+      </w:tr>
+      <w:tr>
+        <w:tc>
+          <w:tcPr>
+            <w:cnfStyle w:val="001000000000" w:firstRow="0" w:lastRow="0" w:firstColumn="1" w:lastColumn="0" w:oddVBand="0" w:evenVBand="0" w:oddHBand="0" w:evenHBand="0" w:firstRowFirstColumn="0" w:firstRowLastColumn="0" w:lastRowFirstColumn="0" w:lastRowLastColumn="0"/>
+            <w:tcW w:w="1980" w:type="dxa"/>
+          </w:tcPr>
+          <w:p>
+            <w:r>
+              <w:t>7/5</w:t>
+            </w:r>
+          </w:p>
+        </w:tc>
+        <w:tc>
+          <w:tcPr>
+            <w:tcW w:w="3118" w:type="dxa"/>
+          </w:tcPr>
+          <w:p>
+            <w:pPr>
+              <w:cnfStyle w:val="000000000000" w:firstRow="0" w:lastRow="0" w:firstColumn="0" w:lastColumn="0" w:oddVBand="0" w:evenVBand="0" w:oddHBand="0" w:evenHBand="0" w:firstRowFirstColumn="0" w:firstRowLastColumn="0" w:lastRowFirstColumn="0" w:lastRowLastColumn="0"/>
+            </w:pPr>
+            <w:r>
+              <w:t>Koden</w:t>
+            </w:r>
+          </w:p>
+        </w:tc>
+        <w:tc>
+          <w:tcPr>
+            <w:tcW w:w="3964" w:type="dxa"/>
+          </w:tcPr>
+          <w:p>
+            <w:pPr>
+              <w:jc w:val="left"/>
+              <w:cnfStyle w:val="000000000000" w:firstRow="0" w:lastRow="0" w:firstColumn="0" w:lastColumn="0" w:oddVBand="0" w:evenVBand="0" w:oddHBand="0" w:evenHBand="0" w:firstRowFirstColumn="0" w:firstRowLastColumn="0" w:lastRowFirstColumn="0" w:lastRowLastColumn="0"/>
+            </w:pPr>
+            <w:r>
+              <w:t xml:space="preserve">Koden </w:t>
+            </w:r>
+            <w:r>
+              <w:t>färdig</w:t>
+            </w:r>
+          </w:p>
+        </w:tc>
+      </w:tr>
+      <w:tr>
+        <w:trPr>
+          <w:cnfStyle w:val="000000100000" w:firstRow="0" w:lastRow="0" w:firstColumn="0" w:lastColumn="0" w:oddVBand="0" w:evenVBand="0" w:oddHBand="1" w:evenHBand="0" w:firstRowFirstColumn="0" w:firstRowLastColumn="0" w:lastRowFirstColumn="0" w:lastRowLastColumn="0"/>
+        </w:trPr>
+        <w:tc>
+          <w:tcPr>
+            <w:cnfStyle w:val="001000000000" w:firstRow="0" w:lastRow="0" w:firstColumn="1" w:lastColumn="0" w:oddVBand="0" w:evenVBand="0" w:oddHBand="0" w:evenHBand="0" w:firstRowFirstColumn="0" w:firstRowLastColumn="0" w:lastRowFirstColumn="0" w:lastRowLastColumn="0"/>
+            <w:tcW w:w="1980" w:type="dxa"/>
+          </w:tcPr>
+          <w:p>
+            <w:r>
+              <w:t>15/5</w:t>
+            </w:r>
+          </w:p>
+        </w:tc>
+        <w:tc>
+          <w:tcPr>
+            <w:tcW w:w="3118" w:type="dxa"/>
+          </w:tcPr>
+          <w:p>
+            <w:pPr>
+              <w:cnfStyle w:val="000000100000" w:firstRow="0" w:lastRow="0" w:firstColumn="0" w:lastColumn="0" w:oddVBand="0" w:evenVBand="0" w:oddHBand="1" w:evenHBand="0" w:firstRowFirstColumn="0" w:firstRowLastColumn="0" w:lastRowFirstColumn="0" w:lastRowLastColumn="0"/>
+            </w:pPr>
+            <w:r>
+              <w:t xml:space="preserve">Projektet </w:t>
+            </w:r>
+          </w:p>
+        </w:tc>
+        <w:tc>
+          <w:tcPr>
+            <w:tcW w:w="3964" w:type="dxa"/>
+          </w:tcPr>
+          <w:p>
+            <w:pPr>
+              <w:jc w:val="left"/>
+              <w:cnfStyle w:val="000000100000" w:firstRow="0" w:lastRow="0" w:firstColumn="0" w:lastColumn="0" w:oddVBand="0" w:evenVBand="0" w:oddHBand="1" w:evenHBand="0" w:firstRowFirstColumn="0" w:firstRowLastColumn="0" w:lastRowFirstColumn="0" w:lastRowLastColumn="0"/>
+            </w:pPr>
+            <w:r>
+              <w:t>Projektet färdig</w:t>
+            </w:r>
           </w:p>
         </w:tc>
       </w:tr>
@@ -1402,7 +2302,6 @@
         <w:docPartUnique/>
       </w:docPartObj>
     </w:sdtPr>
-    <w:sdtEndPr/>
     <w:sdtContent>
       <w:p>
         <w:pPr>
@@ -1464,7 +2363,6 @@
         <w:docPartUnique/>
       </w:docPartObj>
     </w:sdtPr>
-    <w:sdtEndPr/>
     <w:sdtContent>
       <w:p>
         <w:pPr>

</xml_diff>